<commit_message>
rename + add brief to main document
</commit_message>
<xml_diff>
--- a/Yea_circolo letterario.docx
+++ b/Yea_circolo letterario.docx
@@ -2,6 +2,34 @@
 <file path=word/document.xml><?xml version="1.0" encoding="utf-8"?>
 <w:document xmlns:wpc="http://schemas.microsoft.com/office/word/2010/wordprocessingCanvas" xmlns:cx="http://schemas.microsoft.com/office/drawing/2014/chartex" xmlns:cx1="http://schemas.microsoft.com/office/drawing/2015/9/8/chartex" xmlns:cx2="http://schemas.microsoft.com/office/drawing/2015/10/21/chartex" xmlns:cx3="http://schemas.microsoft.com/office/drawing/2016/5/9/chartex" xmlns:cx4="http://schemas.microsoft.com/office/drawing/2016/5/10/chartex" xmlns:cx5="http://schemas.microsoft.com/office/drawing/2016/5/11/chartex" xmlns:cx6="http://schemas.microsoft.com/office/drawing/2016/5/12/chartex" xmlns:cx7="http://schemas.microsoft.com/office/drawing/2016/5/13/chartex" xmlns:cx8="http://schemas.microsoft.com/office/drawing/2016/5/14/chartex" xmlns:mc="http://schemas.openxmlformats.org/markup-compatibility/2006" xmlns:aink="http://schemas.microsoft.com/office/drawing/2016/ink" xmlns:am3d="http://schemas.microsoft.com/office/drawing/2017/model3d" xmlns:o="urn:schemas-microsoft-com:office:office" xmlns:r="http://schemas.openxmlformats.org/officeDocument/2006/relationships" xmlns:m="http://schemas.openxmlformats.org/officeDocument/2006/math" xmlns:v="urn:schemas-microsoft-com:vml" xmlns:wp14="http://schemas.microsoft.com/office/word/2010/wordprocessingDrawing" xmlns:wp="http://schemas.openxmlformats.org/drawingml/2006/wordprocessingDrawing" xmlns:w10="urn:schemas-microsoft-com:office:word" xmlns:w="http://schemas.openxmlformats.org/wordprocessingml/2006/main" xmlns:w14="http://schemas.microsoft.com/office/word/2010/wordml" xmlns:w15="http://schemas.microsoft.com/office/word/2012/wordml" xmlns:w16cid="http://schemas.microsoft.com/office/word/2016/wordml/cid" xmlns:w16se="http://schemas.microsoft.com/office/word/2015/wordml/symex" xmlns:wpg="http://schemas.microsoft.com/office/word/2010/wordprocessingGroup" xmlns:wpi="http://schemas.microsoft.com/office/word/2010/wordprocessingInk" xmlns:wne="http://schemas.microsoft.com/office/word/2006/wordml" xmlns:wps="http://schemas.microsoft.com/office/word/2010/wordprocessingShape" mc:Ignorable="w14 w15 w16se w16cid wp14">
   <w:body>
+    <w:p>
+      <w:pPr>
+        <w:pBdr>
+          <w:top w:val="single" w:sz="8" w:space="1" w:color="auto"/>
+          <w:left w:val="single" w:sz="8" w:space="4" w:color="auto"/>
+          <w:bottom w:val="single" w:sz="8" w:space="1" w:color="auto"/>
+          <w:right w:val="single" w:sz="8" w:space="4" w:color="auto"/>
+        </w:pBdr>
+        <w:shd w:val="clear" w:color="auto" w:fill="2E74B5" w:themeFill="accent5" w:themeFillShade="BF"/>
+        <w:spacing w:before="240"/>
+        <w:jc w:val="center"/>
+        <w:rPr>
+          <w:rFonts w:asciiTheme="majorHAnsi" w:hAnsiTheme="majorHAnsi" w:cstheme="majorHAnsi"/>
+          <w:color w:val="FFFFFF" w:themeColor="background1"/>
+          <w:sz w:val="40"/>
+        </w:rPr>
+      </w:pPr>
+      <w:r>
+        <w:rPr>
+          <w:rFonts w:asciiTheme="majorHAnsi" w:hAnsiTheme="majorHAnsi" w:cstheme="majorHAnsi"/>
+          <w:color w:val="FFFFFF" w:themeColor="background1"/>
+          <w:sz w:val="40"/>
+        </w:rPr>
+        <w:t>Personas</w:t>
+      </w:r>
+      <w:bookmarkStart w:id="0" w:name="_GoBack"/>
+      <w:bookmarkEnd w:id="0"/>
+    </w:p>
     <w:tbl>
       <w:tblPr>
         <w:tblW w:w="0" w:type="auto"/>
@@ -1876,8 +1904,184 @@
           <w:sz w:val="40"/>
         </w:rPr>
       </w:pPr>
-      <w:bookmarkStart w:id="0" w:name="_GoBack"/>
-      <w:bookmarkEnd w:id="0"/>
+      <w:bookmarkStart w:id="1" w:name="_Hlk494873323"/>
+      <w:r>
+        <w:rPr>
+          <w:rFonts w:asciiTheme="majorHAnsi" w:hAnsiTheme="majorHAnsi" w:cstheme="majorHAnsi"/>
+          <w:color w:val="FFFFFF" w:themeColor="background1"/>
+          <w:sz w:val="40"/>
+        </w:rPr>
+        <w:lastRenderedPageBreak/>
+        <w:t>Brief</w:t>
+      </w:r>
+    </w:p>
+    <w:bookmarkEnd w:id="1"/>
+    <w:p>
+      <w:r>
+        <w:t>SCHEMA GENERALE ARGOMENTI TRATTATI:</w:t>
+      </w:r>
+    </w:p>
+    <w:p>
+      <w:pPr>
+        <w:spacing w:after="0"/>
+        <w:ind w:left="708"/>
+      </w:pPr>
+      <w:r>
+        <w:t>1.</w:t>
+      </w:r>
+      <w:r>
+        <w:tab/>
+        <w:t xml:space="preserve">Descrizione generale </w:t>
+      </w:r>
+      <w:proofErr w:type="spellStart"/>
+      <w:r>
+        <w:t>WebApp</w:t>
+      </w:r>
+      <w:proofErr w:type="spellEnd"/>
+    </w:p>
+    <w:p>
+      <w:pPr>
+        <w:spacing w:after="0"/>
+        <w:ind w:left="708"/>
+      </w:pPr>
+      <w:r>
+        <w:t>2.</w:t>
+      </w:r>
+      <w:r>
+        <w:tab/>
+        <w:t xml:space="preserve">Finalità </w:t>
+      </w:r>
+      <w:proofErr w:type="spellStart"/>
+      <w:r>
+        <w:t>WebApp</w:t>
+      </w:r>
+      <w:proofErr w:type="spellEnd"/>
+    </w:p>
+    <w:p>
+      <w:pPr>
+        <w:spacing w:after="0"/>
+        <w:ind w:left="708"/>
+      </w:pPr>
+      <w:r>
+        <w:t>3.</w:t>
+      </w:r>
+      <w:r>
+        <w:tab/>
+        <w:t>Utente “Host”</w:t>
+      </w:r>
+    </w:p>
+    <w:p>
+      <w:pPr>
+        <w:spacing w:after="0"/>
+        <w:ind w:left="708"/>
+      </w:pPr>
+      <w:r>
+        <w:t>4.</w:t>
+      </w:r>
+      <w:r>
+        <w:tab/>
+        <w:t>Utente “Client”</w:t>
+      </w:r>
+    </w:p>
+    <w:p>
+      <w:pPr>
+        <w:spacing w:after="0"/>
+        <w:ind w:left="708"/>
+      </w:pPr>
+      <w:r>
+        <w:t>5.</w:t>
+      </w:r>
+      <w:r>
+        <w:tab/>
+        <w:t>Utilità commerciali</w:t>
+      </w:r>
+    </w:p>
+    <w:p>
+      <w:r>
+        <w:t>DESCRIZIONE</w:t>
+      </w:r>
+      <w:r>
+        <w:t>:</w:t>
+      </w:r>
+    </w:p>
+    <w:p>
+      <w:r>
+        <w:t xml:space="preserve">La </w:t>
+      </w:r>
+      <w:proofErr w:type="spellStart"/>
+      <w:r>
+        <w:t>WebApp</w:t>
+      </w:r>
+      <w:proofErr w:type="spellEnd"/>
+      <w:r>
+        <w:t xml:space="preserve"> chiamata “Il Circolo dei Letterati” è un servizio online mirato a facilitare l'organizzazione di eventi nelle librerie. In particolare l'App si regge su due figure cardine:</w:t>
+      </w:r>
+    </w:p>
+    <w:p>
+      <w:pPr>
+        <w:spacing w:after="0"/>
+      </w:pPr>
+      <w:r>
+        <w:t>1.</w:t>
+      </w:r>
+      <w:r>
+        <w:tab/>
+        <w:t>L'Utente “Host”</w:t>
+      </w:r>
+    </w:p>
+    <w:p>
+      <w:pPr>
+        <w:spacing w:after="0"/>
+      </w:pPr>
+      <w:r>
+        <w:t>2.</w:t>
+      </w:r>
+      <w:r>
+        <w:tab/>
+        <w:t>L'Utente “Client”</w:t>
+      </w:r>
+    </w:p>
+    <w:p>
+      <w:pPr>
+        <w:spacing w:before="240" w:after="0"/>
+      </w:pPr>
+      <w:r>
+        <w:t>L'Host è rappresentato dalla Libreria. Il Client è l'utente finale dell'Host, il vero e proprio cliente e frequentatore. Il Client, inoltre, può anche proporre all'Host di tenere eventi all'interno della Libreria.</w:t>
+      </w:r>
+      <w:r>
+        <w:t xml:space="preserve"> </w:t>
+      </w:r>
+    </w:p>
+    <w:p>
+      <w:r>
+        <w:t>“Il Circolo dei Letterati” è un'App destinata alle Librerie che vogliono creare una comunità intorno al loro centro. Ogni Host iscritto al servizio avrà un proprio “Workspace” dove far iscrivere i propri Client. Qui i Client potranno decidere a quali eventi partecipare o proporre all'Host di presentare i propri. I Client, inoltre, potranno iscriversi a più Host e registrarsi ai loro eventi, i quali appariranno successivamente su una pagina personale del Client.</w:t>
+      </w:r>
+    </w:p>
+    <w:p>
+      <w:pPr>
+        <w:spacing w:after="0" w:line="240" w:lineRule="auto"/>
+      </w:pPr>
+      <w:r>
+        <w:br w:type="page"/>
+      </w:r>
+    </w:p>
+    <w:p>
+      <w:pPr>
+        <w:pBdr>
+          <w:top w:val="single" w:sz="8" w:space="1" w:color="auto"/>
+          <w:left w:val="single" w:sz="8" w:space="4" w:color="auto"/>
+          <w:bottom w:val="single" w:sz="8" w:space="1" w:color="auto"/>
+          <w:right w:val="single" w:sz="8" w:space="4" w:color="auto"/>
+        </w:pBdr>
+        <w:shd w:val="clear" w:color="auto" w:fill="2E74B5" w:themeFill="accent5" w:themeFillShade="BF"/>
+        <w:spacing w:before="240"/>
+        <w:jc w:val="center"/>
+        <w:rPr>
+          <w:rFonts w:asciiTheme="majorHAnsi" w:hAnsiTheme="majorHAnsi" w:cstheme="majorHAnsi"/>
+          <w:color w:val="FFFFFF" w:themeColor="background1"/>
+          <w:sz w:val="40"/>
+        </w:rPr>
+      </w:pPr>
       <w:r>
         <w:rPr>
           <w:rFonts w:asciiTheme="majorHAnsi" w:hAnsiTheme="majorHAnsi" w:cstheme="majorHAnsi"/>

</xml_diff>